<commit_message>
Add Alliander as employer.
</commit_message>
<xml_diff>
--- a/src/assets/Resume - Rogier Lommers.docx
+++ b/src/assets/Resume - Rogier Lommers.docx
@@ -118,7 +118,29 @@
           <w:lang w:val="en-US" w:eastAsia="en-GB"/>
           <w14:ligatures w14:val="none"/>
         </w:rPr>
-        <w:t>Principal Tech Lead @ bol.com</w:t>
+        <w:t>Solution Architect / Tech Lead</w:t>
+      </w:r>
+      <w:r>
+        <w:rPr>
+          <w:rFonts w:ascii="Times New Roman" w:eastAsia="Times New Roman" w:hAnsi="Times New Roman" w:cs="Times New Roman"/>
+          <w:kern w:val="0"/>
+          <w:sz w:val="32"/>
+          <w:szCs w:val="32"/>
+          <w:lang w:val="en-US" w:eastAsia="en-GB"/>
+          <w14:ligatures w14:val="none"/>
+        </w:rPr>
+        <w:t xml:space="preserve"> @ </w:t>
+      </w:r>
+      <w:r>
+        <w:rPr>
+          <w:rFonts w:ascii="Times New Roman" w:eastAsia="Times New Roman" w:hAnsi="Times New Roman" w:cs="Times New Roman"/>
+          <w:kern w:val="0"/>
+          <w:sz w:val="32"/>
+          <w:szCs w:val="32"/>
+          <w:lang w:val="en-US" w:eastAsia="en-GB"/>
+          <w14:ligatures w14:val="none"/>
+        </w:rPr>
+        <w:t>Alliander</w:t>
       </w:r>
     </w:p>
     <w:p>
@@ -226,7 +248,61 @@
           <w:lang w:eastAsia="en-GB"/>
           <w14:ligatures w14:val="none"/>
         </w:rPr>
-        <w:t>I am an experienced Principal Tech Lead working for bol.com. I develop and maintain backend systems with focus on high availability, performance, reliability and scalability. I have 15+ years of experience in in working with multidiciplinairy teams on big projects.</w:t>
+        <w:t xml:space="preserve">I am an experienced </w:t>
+      </w:r>
+      <w:r>
+        <w:rPr>
+          <w:rFonts w:ascii="Times New Roman" w:eastAsia="Times New Roman" w:hAnsi="Times New Roman" w:cs="Times New Roman"/>
+          <w:kern w:val="0"/>
+          <w:lang w:eastAsia="en-GB"/>
+          <w14:ligatures w14:val="none"/>
+        </w:rPr>
+        <w:t>solution architect / tech lead</w:t>
+      </w:r>
+      <w:r>
+        <w:rPr>
+          <w:rFonts w:ascii="Times New Roman" w:eastAsia="Times New Roman" w:hAnsi="Times New Roman" w:cs="Times New Roman"/>
+          <w:kern w:val="0"/>
+          <w:lang w:eastAsia="en-GB"/>
+          <w14:ligatures w14:val="none"/>
+        </w:rPr>
+        <w:t xml:space="preserve"> working for </w:t>
+      </w:r>
+      <w:r>
+        <w:rPr>
+          <w:rFonts w:ascii="Times New Roman" w:eastAsia="Times New Roman" w:hAnsi="Times New Roman" w:cs="Times New Roman"/>
+          <w:kern w:val="0"/>
+          <w:lang w:eastAsia="en-GB"/>
+          <w14:ligatures w14:val="none"/>
+        </w:rPr>
+        <w:t>Alliander</w:t>
+      </w:r>
+      <w:r>
+        <w:rPr>
+          <w:rFonts w:ascii="Times New Roman" w:eastAsia="Times New Roman" w:hAnsi="Times New Roman" w:cs="Times New Roman"/>
+          <w:kern w:val="0"/>
+          <w:lang w:eastAsia="en-GB"/>
+          <w14:ligatures w14:val="none"/>
+        </w:rPr>
+        <w:t>. I develop and maintain backend systems with focus on high availability, performance, reliability and scalability. I have 1</w:t>
+      </w:r>
+      <w:r>
+        <w:rPr>
+          <w:rFonts w:ascii="Times New Roman" w:eastAsia="Times New Roman" w:hAnsi="Times New Roman" w:cs="Times New Roman"/>
+          <w:kern w:val="0"/>
+          <w:lang w:eastAsia="en-GB"/>
+          <w14:ligatures w14:val="none"/>
+        </w:rPr>
+        <w:t>7</w:t>
+      </w:r>
+      <w:r>
+        <w:rPr>
+          <w:rFonts w:ascii="Times New Roman" w:eastAsia="Times New Roman" w:hAnsi="Times New Roman" w:cs="Times New Roman"/>
+          <w:kern w:val="0"/>
+          <w:lang w:eastAsia="en-GB"/>
+          <w14:ligatures w14:val="none"/>
+        </w:rPr>
+        <w:t>+ years of experience in in working with multidiciplinairy teams on big projects.</w:t>
       </w:r>
     </w:p>
     <w:p>
@@ -287,26 +363,171 @@
           <w:lang w:eastAsia="en-GB"/>
           <w14:ligatures w14:val="none"/>
         </w:rPr>
-        <w:t>bol.com: Principal Tech Lead</w:t>
-      </w:r>
-    </w:p>
-    <w:p>
-      <w:pPr>
-        <w:rPr>
-          <w:rFonts w:ascii="Times New Roman" w:eastAsia="Times New Roman" w:hAnsi="Times New Roman" w:cs="Times New Roman"/>
-          <w:kern w:val="0"/>
-          <w:lang w:eastAsia="en-GB"/>
-          <w14:ligatures w14:val="none"/>
-        </w:rPr>
-      </w:pPr>
-      <w:r>
-        <w:rPr>
-          <w:rFonts w:ascii="Times New Roman" w:eastAsia="Times New Roman" w:hAnsi="Times New Roman" w:cs="Times New Roman"/>
-          <w:kern w:val="0"/>
-          <w:lang w:eastAsia="en-GB"/>
-          <w14:ligatures w14:val="none"/>
-        </w:rPr>
-        <w:t>2023 - Present</w:t>
+        <w:t>Alliander</w:t>
+      </w:r>
+      <w:r>
+        <w:rPr>
+          <w:rFonts w:ascii="Times New Roman" w:eastAsia="Times New Roman" w:hAnsi="Times New Roman" w:cs="Times New Roman"/>
+          <w:b/>
+          <w:bCs/>
+          <w:color w:val="111111"/>
+          <w:kern w:val="0"/>
+          <w:sz w:val="27"/>
+          <w:szCs w:val="27"/>
+          <w:lang w:eastAsia="en-GB"/>
+          <w14:ligatures w14:val="none"/>
+        </w:rPr>
+        <w:t xml:space="preserve">: </w:t>
+      </w:r>
+      <w:r>
+        <w:rPr>
+          <w:rFonts w:ascii="Times New Roman" w:eastAsia="Times New Roman" w:hAnsi="Times New Roman" w:cs="Times New Roman"/>
+          <w:b/>
+          <w:bCs/>
+          <w:color w:val="111111"/>
+          <w:kern w:val="0"/>
+          <w:sz w:val="27"/>
+          <w:szCs w:val="27"/>
+          <w:lang w:eastAsia="en-GB"/>
+          <w14:ligatures w14:val="none"/>
+        </w:rPr>
+        <w:t>Solutions Architect</w:t>
+      </w:r>
+    </w:p>
+    <w:p>
+      <w:pPr>
+        <w:rPr>
+          <w:rFonts w:ascii="Times New Roman" w:eastAsia="Times New Roman" w:hAnsi="Times New Roman" w:cs="Times New Roman"/>
+          <w:kern w:val="0"/>
+          <w:lang w:eastAsia="en-GB"/>
+          <w14:ligatures w14:val="none"/>
+        </w:rPr>
+      </w:pPr>
+      <w:r>
+        <w:rPr>
+          <w:rFonts w:ascii="Times New Roman" w:eastAsia="Times New Roman" w:hAnsi="Times New Roman" w:cs="Times New Roman"/>
+          <w:kern w:val="0"/>
+          <w:lang w:eastAsia="en-GB"/>
+          <w14:ligatures w14:val="none"/>
+        </w:rPr>
+        <w:t>2024</w:t>
+      </w:r>
+      <w:r>
+        <w:rPr>
+          <w:rFonts w:ascii="Times New Roman" w:eastAsia="Times New Roman" w:hAnsi="Times New Roman" w:cs="Times New Roman"/>
+          <w:kern w:val="0"/>
+          <w:lang w:eastAsia="en-GB"/>
+          <w14:ligatures w14:val="none"/>
+        </w:rPr>
+        <w:t xml:space="preserve"> - now</w:t>
+      </w:r>
+    </w:p>
+    <w:p>
+      <w:pPr>
+        <w:outlineLvl w:val="2"/>
+        <w:rPr>
+          <w:rFonts w:ascii="Times New Roman" w:eastAsia="Times New Roman" w:hAnsi="Times New Roman" w:cs="Times New Roman"/>
+          <w:kern w:val="0"/>
+          <w:lang w:eastAsia="en-GB"/>
+          <w14:ligatures w14:val="none"/>
+        </w:rPr>
+      </w:pPr>
+      <w:r>
+        <w:rPr>
+          <w:rFonts w:ascii="Times New Roman" w:eastAsia="Times New Roman" w:hAnsi="Times New Roman" w:cs="Times New Roman"/>
+          <w:kern w:val="0"/>
+          <w:lang w:eastAsia="en-GB"/>
+          <w14:ligatures w14:val="none"/>
+        </w:rPr>
+        <w:t>Working as a solution architect in the technical platform domain.</w:t>
+      </w:r>
+    </w:p>
+    <w:p>
+      <w:pPr>
+        <w:outlineLvl w:val="2"/>
+        <w:rPr>
+          <w:rFonts w:ascii="Times New Roman" w:eastAsia="Times New Roman" w:hAnsi="Times New Roman" w:cs="Times New Roman"/>
+          <w:b/>
+          <w:bCs/>
+          <w:color w:val="111111"/>
+          <w:kern w:val="0"/>
+          <w:sz w:val="27"/>
+          <w:szCs w:val="27"/>
+          <w:lang w:eastAsia="en-GB"/>
+          <w14:ligatures w14:val="none"/>
+        </w:rPr>
+      </w:pPr>
+    </w:p>
+    <w:p>
+      <w:pPr>
+        <w:outlineLvl w:val="2"/>
+        <w:rPr>
+          <w:rFonts w:ascii="Times New Roman" w:eastAsia="Times New Roman" w:hAnsi="Times New Roman" w:cs="Times New Roman"/>
+          <w:b/>
+          <w:bCs/>
+          <w:color w:val="111111"/>
+          <w:kern w:val="0"/>
+          <w:sz w:val="27"/>
+          <w:szCs w:val="27"/>
+          <w:lang w:eastAsia="en-GB"/>
+          <w14:ligatures w14:val="none"/>
+        </w:rPr>
+      </w:pPr>
+      <w:r>
+        <w:rPr>
+          <w:rFonts w:ascii="Times New Roman" w:eastAsia="Times New Roman" w:hAnsi="Times New Roman" w:cs="Times New Roman"/>
+          <w:b/>
+          <w:bCs/>
+          <w:color w:val="111111"/>
+          <w:kern w:val="0"/>
+          <w:sz w:val="27"/>
+          <w:szCs w:val="27"/>
+          <w:lang w:eastAsia="en-GB"/>
+          <w14:ligatures w14:val="none"/>
+        </w:rPr>
+        <w:t>B</w:t>
+      </w:r>
+      <w:r>
+        <w:rPr>
+          <w:rFonts w:ascii="Times New Roman" w:eastAsia="Times New Roman" w:hAnsi="Times New Roman" w:cs="Times New Roman"/>
+          <w:b/>
+          <w:bCs/>
+          <w:color w:val="111111"/>
+          <w:kern w:val="0"/>
+          <w:sz w:val="27"/>
+          <w:szCs w:val="27"/>
+          <w:lang w:eastAsia="en-GB"/>
+          <w14:ligatures w14:val="none"/>
+        </w:rPr>
+        <w:t>ol.com: Principal Tech Lead</w:t>
+      </w:r>
+    </w:p>
+    <w:p>
+      <w:pPr>
+        <w:rPr>
+          <w:rFonts w:ascii="Times New Roman" w:eastAsia="Times New Roman" w:hAnsi="Times New Roman" w:cs="Times New Roman"/>
+          <w:kern w:val="0"/>
+          <w:lang w:eastAsia="en-GB"/>
+          <w14:ligatures w14:val="none"/>
+        </w:rPr>
+      </w:pPr>
+      <w:r>
+        <w:rPr>
+          <w:rFonts w:ascii="Times New Roman" w:eastAsia="Times New Roman" w:hAnsi="Times New Roman" w:cs="Times New Roman"/>
+          <w:kern w:val="0"/>
+          <w:lang w:eastAsia="en-GB"/>
+          <w14:ligatures w14:val="none"/>
+        </w:rPr>
+        <w:t xml:space="preserve">2023 - </w:t>
+      </w:r>
+      <w:r>
+        <w:rPr>
+          <w:rFonts w:ascii="Times New Roman" w:eastAsia="Times New Roman" w:hAnsi="Times New Roman" w:cs="Times New Roman"/>
+          <w:kern w:val="0"/>
+          <w:lang w:eastAsia="en-GB"/>
+          <w14:ligatures w14:val="none"/>
+        </w:rPr>
+        <w:t>2024</w:t>
       </w:r>
     </w:p>
     <w:p>
@@ -673,6 +894,35 @@
     </w:p>
     <w:p>
       <w:pPr>
+        <w:rPr>
+          <w:rFonts w:ascii="Times New Roman" w:eastAsia="Times New Roman" w:hAnsi="Times New Roman" w:cs="Times New Roman"/>
+          <w:b/>
+          <w:bCs/>
+          <w:color w:val="111111"/>
+          <w:kern w:val="0"/>
+          <w:sz w:val="27"/>
+          <w:szCs w:val="27"/>
+          <w:lang w:eastAsia="en-GB"/>
+          <w14:ligatures w14:val="none"/>
+        </w:rPr>
+      </w:pPr>
+      <w:r>
+        <w:rPr>
+          <w:rFonts w:ascii="Times New Roman" w:eastAsia="Times New Roman" w:hAnsi="Times New Roman" w:cs="Times New Roman"/>
+          <w:b/>
+          <w:bCs/>
+          <w:color w:val="111111"/>
+          <w:kern w:val="0"/>
+          <w:sz w:val="27"/>
+          <w:szCs w:val="27"/>
+          <w:lang w:eastAsia="en-GB"/>
+          <w14:ligatures w14:val="none"/>
+        </w:rPr>
+        <w:br w:type="page"/>
+      </w:r>
+    </w:p>
+    <w:p>
+      <w:pPr>
         <w:spacing w:before="100" w:beforeAutospacing="1"/>
         <w:outlineLvl w:val="2"/>
         <w:rPr>
@@ -699,7 +949,22 @@
           <w:lang w:eastAsia="en-GB"/>
           <w14:ligatures w14:val="none"/>
         </w:rPr>
-        <w:t>bol.com: Space Tech Lead</w:t>
+        <w:lastRenderedPageBreak/>
+        <w:t>B</w:t>
+      </w:r>
+      <w:r>
+        <w:rPr>
+          <w:rFonts w:ascii="Times New Roman" w:eastAsia="Times New Roman" w:hAnsi="Times New Roman" w:cs="Times New Roman"/>
+          <w:b/>
+          <w:bCs/>
+          <w:color w:val="111111"/>
+          <w:kern w:val="0"/>
+          <w:sz w:val="27"/>
+          <w:szCs w:val="27"/>
+          <w:lang w:eastAsia="en-GB"/>
+          <w14:ligatures w14:val="none"/>
+        </w:rPr>
+        <w:t>ol.com: Space Tech Lead</w:t>
       </w:r>
     </w:p>
     <w:p>
@@ -757,7 +1022,6 @@
           <w:lang w:eastAsia="en-GB"/>
           <w14:ligatures w14:val="none"/>
         </w:rPr>
-        <w:lastRenderedPageBreak/>
         <w:br/>
         <w:t>Highlights:</w:t>
       </w:r>
@@ -1299,7 +1563,21 @@
           <w:lang w:eastAsia="en-GB"/>
           <w14:ligatures w14:val="none"/>
         </w:rPr>
-        <w:t>bol.com: Software Architect</w:t>
+        <w:t>B</w:t>
+      </w:r>
+      <w:r>
+        <w:rPr>
+          <w:rFonts w:ascii="Times New Roman" w:eastAsia="Times New Roman" w:hAnsi="Times New Roman" w:cs="Times New Roman"/>
+          <w:b/>
+          <w:bCs/>
+          <w:color w:val="111111"/>
+          <w:kern w:val="0"/>
+          <w:sz w:val="27"/>
+          <w:szCs w:val="27"/>
+          <w:lang w:eastAsia="en-GB"/>
+          <w14:ligatures w14:val="none"/>
+        </w:rPr>
+        <w:t>ol.com: Software Architect</w:t>
       </w:r>
     </w:p>
     <w:p>
@@ -1580,6 +1858,7 @@
           <w:lang w:eastAsia="en-GB"/>
           <w14:ligatures w14:val="none"/>
         </w:rPr>
+        <w:lastRenderedPageBreak/>
         <w:t>Hadoop-dumper project: an easy way to dump data from Golang applications to a hadoop cluster.</w:t>
       </w:r>
     </w:p>
@@ -1687,7 +1966,6 @@
           <w:lang w:eastAsia="en-GB"/>
           <w14:ligatures w14:val="none"/>
         </w:rPr>
-        <w:lastRenderedPageBreak/>
         <w:br/>
         <w:t>Presentations / podcast appearances:</w:t>
       </w:r>
@@ -1926,7 +2204,21 @@
           <w:lang w:eastAsia="en-GB"/>
           <w14:ligatures w14:val="none"/>
         </w:rPr>
-        <w:t>bol.com: Software Engineer / developer</w:t>
+        <w:t>B</w:t>
+      </w:r>
+      <w:r>
+        <w:rPr>
+          <w:rFonts w:ascii="Times New Roman" w:eastAsia="Times New Roman" w:hAnsi="Times New Roman" w:cs="Times New Roman"/>
+          <w:b/>
+          <w:bCs/>
+          <w:color w:val="111111"/>
+          <w:kern w:val="0"/>
+          <w:sz w:val="27"/>
+          <w:szCs w:val="27"/>
+          <w:lang w:eastAsia="en-GB"/>
+          <w14:ligatures w14:val="none"/>
+        </w:rPr>
+        <w:t>ol.com: Software Engineer / developer</w:t>
       </w:r>
     </w:p>
     <w:p>
@@ -2484,6 +2776,7 @@
           <w:lang w:eastAsia="en-GB"/>
           <w14:ligatures w14:val="none"/>
         </w:rPr>
+        <w:lastRenderedPageBreak/>
         <w:t>Edisoft Portugal: Internship</w:t>
       </w:r>
     </w:p>
@@ -2523,17 +2816,7 @@
           <w:lang w:eastAsia="en-GB"/>
           <w14:ligatures w14:val="none"/>
         </w:rPr>
-        <w:t xml:space="preserve">As part of my Bachelor degree I worked as an intern at Edisoft (a company in Lisbon) with two other students. We developed a tool which enabled offline usage of content out of an </w:t>
-      </w:r>
-      <w:r>
-        <w:rPr>
-          <w:rFonts w:ascii="Times New Roman" w:eastAsia="Times New Roman" w:hAnsi="Times New Roman" w:cs="Times New Roman"/>
-          <w:kern w:val="0"/>
-          <w:lang w:eastAsia="en-GB"/>
-          <w14:ligatures w14:val="none"/>
-        </w:rPr>
-        <w:lastRenderedPageBreak/>
-        <w:t>Oracle database, including the sync-back mechanism. Used stack: </w:t>
+        <w:t>As part of my Bachelor degree I worked as an intern at Edisoft (a company in Lisbon) with two other students. We developed a tool which enabled offline usage of content out of an Oracle database, including the sync-back mechanism. Used stack: </w:t>
       </w:r>
       <w:r>
         <w:rPr>
@@ -5215,7 +5498,6 @@
   <w:style w:type="character" w:default="1" w:styleId="DefaultParagraphFont">
     <w:name w:val="Default Paragraph Font"/>
     <w:uiPriority w:val="1"/>
-    <w:semiHidden/>
     <w:unhideWhenUsed/>
   </w:style>
   <w:style w:type="table" w:default="1" w:styleId="TableNormal">

</xml_diff>

<commit_message>
Adding Alliander as work experience
</commit_message>
<xml_diff>
--- a/src/assets/Resume - Rogier Lommers.docx
+++ b/src/assets/Resume - Rogier Lommers.docx
@@ -313,6 +313,20 @@
         </w:rPr>
         <w:t>Experience</w:t>
       </w:r>
+      <w:r>
+        <w:rPr>
+          <w:rFonts w:ascii="Times New Roman" w:eastAsia="Times New Roman" w:hAnsi="Times New Roman" w:cs="Times New Roman"/>
+          <w:b/>
+          <w:bCs/>
+          <w:color w:val="111111"/>
+          <w:kern w:val="0"/>
+          <w:sz w:val="36"/>
+          <w:szCs w:val="36"/>
+          <w:lang w:eastAsia="en-GB"/>
+          <w14:ligatures w14:val="none"/>
+        </w:rPr>
+        <w:br/>
+      </w:r>
     </w:p>
     <w:p>
       <w:pPr>
@@ -500,9 +514,88 @@
           <w:lang w:eastAsia="en-GB"/>
           <w14:ligatures w14:val="none"/>
         </w:rPr>
-        <w:t>B</w:t>
-      </w:r>
-      <w:r>
+        <w:t>Alliander: Solutions Architect</w:t>
+      </w:r>
+    </w:p>
+    <w:p>
+      <w:pPr>
+        <w:rPr>
+          <w:rFonts w:ascii="Times New Roman" w:eastAsia="Times New Roman" w:hAnsi="Times New Roman" w:cs="Times New Roman"/>
+          <w:kern w:val="0"/>
+          <w:lang w:eastAsia="en-GB"/>
+          <w14:ligatures w14:val="none"/>
+        </w:rPr>
+      </w:pPr>
+      <w:r>
+        <w:rPr>
+          <w:rFonts w:ascii="Times New Roman" w:eastAsia="Times New Roman" w:hAnsi="Times New Roman" w:cs="Times New Roman"/>
+          <w:kern w:val="0"/>
+          <w:lang w:eastAsia="en-GB"/>
+          <w14:ligatures w14:val="none"/>
+        </w:rPr>
+        <w:t>202</w:t>
+      </w:r>
+      <w:r>
+        <w:rPr>
+          <w:rFonts w:ascii="Times New Roman" w:eastAsia="Times New Roman" w:hAnsi="Times New Roman" w:cs="Times New Roman"/>
+          <w:kern w:val="0"/>
+          <w:lang w:eastAsia="en-GB"/>
+          <w14:ligatures w14:val="none"/>
+        </w:rPr>
+        <w:t>4</w:t>
+      </w:r>
+      <w:r>
+        <w:rPr>
+          <w:rFonts w:ascii="Times New Roman" w:eastAsia="Times New Roman" w:hAnsi="Times New Roman" w:cs="Times New Roman"/>
+          <w:kern w:val="0"/>
+          <w:lang w:eastAsia="en-GB"/>
+          <w14:ligatures w14:val="none"/>
+        </w:rPr>
+        <w:t xml:space="preserve"> – </w:t>
+      </w:r>
+      <w:r>
+        <w:rPr>
+          <w:rFonts w:ascii="Times New Roman" w:eastAsia="Times New Roman" w:hAnsi="Times New Roman" w:cs="Times New Roman"/>
+          <w:kern w:val="0"/>
+          <w:lang w:eastAsia="en-GB"/>
+          <w14:ligatures w14:val="none"/>
+        </w:rPr>
+        <w:t>2024</w:t>
+      </w:r>
+    </w:p>
+    <w:p>
+      <w:pPr>
+        <w:rPr>
+          <w:rFonts w:ascii="Times New Roman" w:eastAsia="Times New Roman" w:hAnsi="Times New Roman" w:cs="Times New Roman"/>
+          <w:kern w:val="0"/>
+          <w:lang w:eastAsia="en-GB"/>
+          <w14:ligatures w14:val="none"/>
+        </w:rPr>
+      </w:pPr>
+    </w:p>
+    <w:p>
+      <w:pPr>
+        <w:outlineLvl w:val="2"/>
+        <w:rPr>
+          <w:rFonts w:ascii="Times New Roman" w:eastAsia="Times New Roman" w:hAnsi="Times New Roman" w:cs="Times New Roman"/>
+          <w:kern w:val="0"/>
+          <w:lang w:eastAsia="en-GB"/>
+          <w14:ligatures w14:val="none"/>
+        </w:rPr>
+      </w:pPr>
+      <w:r>
+        <w:rPr>
+          <w:rFonts w:ascii="Times New Roman" w:eastAsia="Times New Roman" w:hAnsi="Times New Roman" w:cs="Times New Roman"/>
+          <w:kern w:val="0"/>
+          <w:lang w:eastAsia="en-GB"/>
+          <w14:ligatures w14:val="none"/>
+        </w:rPr>
+        <w:t>Worked as a solutions architect in the Digital department with the goal of speeding up software delivery. This involved making architectural decisions, selecting frameworks, and establishing guidelines to help development teams deliver solutions more quickly.</w:t>
+      </w:r>
+    </w:p>
+    <w:p>
+      <w:pPr>
+        <w:outlineLvl w:val="2"/>
         <w:rPr>
           <w:rFonts w:ascii="Times New Roman" w:eastAsia="Times New Roman" w:hAnsi="Times New Roman" w:cs="Times New Roman"/>
           <w:b/>
@@ -514,6 +607,49 @@
           <w:lang w:eastAsia="en-GB"/>
           <w14:ligatures w14:val="none"/>
         </w:rPr>
+      </w:pPr>
+    </w:p>
+    <w:p>
+      <w:pPr>
+        <w:outlineLvl w:val="2"/>
+        <w:rPr>
+          <w:rFonts w:ascii="Times New Roman" w:eastAsia="Times New Roman" w:hAnsi="Times New Roman" w:cs="Times New Roman"/>
+          <w:b/>
+          <w:bCs/>
+          <w:color w:val="111111"/>
+          <w:kern w:val="0"/>
+          <w:sz w:val="27"/>
+          <w:szCs w:val="27"/>
+          <w:lang w:eastAsia="en-GB"/>
+          <w14:ligatures w14:val="none"/>
+        </w:rPr>
+      </w:pPr>
+      <w:r>
+        <w:rPr>
+          <w:rFonts w:ascii="Times New Roman" w:eastAsia="Times New Roman" w:hAnsi="Times New Roman" w:cs="Times New Roman"/>
+          <w:b/>
+          <w:bCs/>
+          <w:color w:val="111111"/>
+          <w:kern w:val="0"/>
+          <w:sz w:val="27"/>
+          <w:szCs w:val="27"/>
+          <w:lang w:eastAsia="en-GB"/>
+          <w14:ligatures w14:val="none"/>
+        </w:rPr>
+        <w:t>B</w:t>
+      </w:r>
+      <w:r>
+        <w:rPr>
+          <w:rFonts w:ascii="Times New Roman" w:eastAsia="Times New Roman" w:hAnsi="Times New Roman" w:cs="Times New Roman"/>
+          <w:b/>
+          <w:bCs/>
+          <w:color w:val="111111"/>
+          <w:kern w:val="0"/>
+          <w:sz w:val="27"/>
+          <w:szCs w:val="27"/>
+          <w:lang w:eastAsia="en-GB"/>
+          <w14:ligatures w14:val="none"/>
+        </w:rPr>
         <w:t>ol.com: Principal Tech Lead</w:t>
       </w:r>
     </w:p>
@@ -599,6 +735,44 @@
           <w14:ligatures w14:val="none"/>
         </w:rPr>
         <w:br/>
+      </w:r>
+    </w:p>
+    <w:p>
+      <w:pPr>
+        <w:rPr>
+          <w:rFonts w:ascii="Times New Roman" w:eastAsia="Times New Roman" w:hAnsi="Times New Roman" w:cs="Times New Roman"/>
+          <w:kern w:val="0"/>
+          <w:lang w:eastAsia="en-GB"/>
+          <w14:ligatures w14:val="none"/>
+        </w:rPr>
+      </w:pPr>
+      <w:r>
+        <w:rPr>
+          <w:rFonts w:ascii="Times New Roman" w:eastAsia="Times New Roman" w:hAnsi="Times New Roman" w:cs="Times New Roman"/>
+          <w:kern w:val="0"/>
+          <w:lang w:eastAsia="en-GB"/>
+          <w14:ligatures w14:val="none"/>
+        </w:rPr>
+        <w:br w:type="page"/>
+      </w:r>
+    </w:p>
+    <w:p>
+      <w:pPr>
+        <w:rPr>
+          <w:rFonts w:ascii="Times New Roman" w:eastAsia="Times New Roman" w:hAnsi="Times New Roman" w:cs="Times New Roman"/>
+          <w:kern w:val="0"/>
+          <w:lang w:eastAsia="en-GB"/>
+          <w14:ligatures w14:val="none"/>
+        </w:rPr>
+      </w:pPr>
+      <w:r>
+        <w:rPr>
+          <w:rFonts w:ascii="Times New Roman" w:eastAsia="Times New Roman" w:hAnsi="Times New Roman" w:cs="Times New Roman"/>
+          <w:kern w:val="0"/>
+          <w:lang w:eastAsia="en-GB"/>
+          <w14:ligatures w14:val="none"/>
+        </w:rPr>
+        <w:lastRenderedPageBreak/>
         <w:t>Highlights:</w:t>
       </w:r>
     </w:p>
@@ -900,7 +1074,6 @@
           <w:lang w:eastAsia="en-GB"/>
           <w14:ligatures w14:val="none"/>
         </w:rPr>
-        <w:lastRenderedPageBreak/>
         <w:t>Introduction of our </w:t>
       </w:r>
       <w:r>
@@ -1557,6 +1730,35 @@
     </w:p>
     <w:p>
       <w:pPr>
+        <w:rPr>
+          <w:rFonts w:ascii="Times New Roman" w:eastAsia="Times New Roman" w:hAnsi="Times New Roman" w:cs="Times New Roman"/>
+          <w:b/>
+          <w:bCs/>
+          <w:color w:val="111111"/>
+          <w:kern w:val="0"/>
+          <w:sz w:val="27"/>
+          <w:szCs w:val="27"/>
+          <w:lang w:eastAsia="en-GB"/>
+          <w14:ligatures w14:val="none"/>
+        </w:rPr>
+      </w:pPr>
+      <w:r>
+        <w:rPr>
+          <w:rFonts w:ascii="Times New Roman" w:eastAsia="Times New Roman" w:hAnsi="Times New Roman" w:cs="Times New Roman"/>
+          <w:b/>
+          <w:bCs/>
+          <w:color w:val="111111"/>
+          <w:kern w:val="0"/>
+          <w:sz w:val="27"/>
+          <w:szCs w:val="27"/>
+          <w:lang w:eastAsia="en-GB"/>
+          <w14:ligatures w14:val="none"/>
+        </w:rPr>
+        <w:br w:type="page"/>
+      </w:r>
+    </w:p>
+    <w:p>
+      <w:pPr>
         <w:spacing w:before="100" w:beforeAutospacing="1"/>
         <w:outlineLvl w:val="2"/>
         <w:rPr>
@@ -1583,6 +1785,7 @@
           <w:lang w:eastAsia="en-GB"/>
           <w14:ligatures w14:val="none"/>
         </w:rPr>
+        <w:lastRenderedPageBreak/>
         <w:t>B</w:t>
       </w:r>
       <w:r>
@@ -1841,7 +2044,6 @@
           <w:lang w:eastAsia="en-GB"/>
           <w14:ligatures w14:val="none"/>
         </w:rPr>
-        <w:lastRenderedPageBreak/>
         <w:t>Technical design</w:t>
       </w:r>
       <w:r>
@@ -2576,6 +2778,35 @@
     </w:p>
     <w:p>
       <w:pPr>
+        <w:rPr>
+          <w:rFonts w:ascii="Times New Roman" w:eastAsia="Times New Roman" w:hAnsi="Times New Roman" w:cs="Times New Roman"/>
+          <w:b/>
+          <w:bCs/>
+          <w:color w:val="111111"/>
+          <w:kern w:val="0"/>
+          <w:sz w:val="27"/>
+          <w:szCs w:val="27"/>
+          <w:lang w:eastAsia="en-GB"/>
+          <w14:ligatures w14:val="none"/>
+        </w:rPr>
+      </w:pPr>
+      <w:r>
+        <w:rPr>
+          <w:rFonts w:ascii="Times New Roman" w:eastAsia="Times New Roman" w:hAnsi="Times New Roman" w:cs="Times New Roman"/>
+          <w:b/>
+          <w:bCs/>
+          <w:color w:val="111111"/>
+          <w:kern w:val="0"/>
+          <w:sz w:val="27"/>
+          <w:szCs w:val="27"/>
+          <w:lang w:eastAsia="en-GB"/>
+          <w14:ligatures w14:val="none"/>
+        </w:rPr>
+        <w:br w:type="page"/>
+      </w:r>
+    </w:p>
+    <w:p>
+      <w:pPr>
         <w:spacing w:before="100" w:beforeAutospacing="1"/>
         <w:outlineLvl w:val="2"/>
         <w:rPr>
@@ -2602,6 +2833,7 @@
           <w:lang w:eastAsia="en-GB"/>
           <w14:ligatures w14:val="none"/>
         </w:rPr>
+        <w:lastRenderedPageBreak/>
         <w:t>Ordina: Integration consultant</w:t>
       </w:r>
     </w:p>
@@ -2864,7 +3096,6 @@
           <w:lang w:eastAsia="en-GB"/>
           <w14:ligatures w14:val="none"/>
         </w:rPr>
-        <w:lastRenderedPageBreak/>
         <w:t>Edisoft Portugal: Internship</w:t>
       </w:r>
     </w:p>
@@ -3095,8 +3326,6 @@
     </w:p>
     <w:p>
       <w:pPr>
-        <w:spacing w:before="100" w:beforeAutospacing="1"/>
-        <w:outlineLvl w:val="1"/>
         <w:rPr>
           <w:rFonts w:ascii="Times New Roman" w:eastAsia="Times New Roman" w:hAnsi="Times New Roman" w:cs="Times New Roman"/>
           <w:b/>
@@ -3109,6 +3338,20 @@
           <w14:ligatures w14:val="none"/>
         </w:rPr>
       </w:pPr>
+      <w:r>
+        <w:rPr>
+          <w:rFonts w:ascii="Times New Roman" w:eastAsia="Times New Roman" w:hAnsi="Times New Roman" w:cs="Times New Roman"/>
+          <w:b/>
+          <w:bCs/>
+          <w:color w:val="111111"/>
+          <w:kern w:val="0"/>
+          <w:sz w:val="36"/>
+          <w:szCs w:val="36"/>
+          <w:lang w:eastAsia="en-GB"/>
+          <w14:ligatures w14:val="none"/>
+        </w:rPr>
+        <w:br/>
+      </w:r>
       <w:r>
         <w:rPr>
           <w:rFonts w:ascii="Times New Roman" w:eastAsia="Times New Roman" w:hAnsi="Times New Roman" w:cs="Times New Roman"/>
@@ -3313,6 +3556,7 @@
           <w:lang w:eastAsia="en-GB"/>
           <w14:ligatures w14:val="none"/>
         </w:rPr>
+        <w:lastRenderedPageBreak/>
         <w:t>Several activities at </w:t>
       </w:r>
       <w:hyperlink r:id="rId20" w:history="1">

</xml_diff>